<commit_message>
working on item levels in json output
</commit_message>
<xml_diff>
--- a/SpecConverter_v0.4/templates/test_template_cleaned.docx
+++ b/SpecConverter_v0.4/templates/test_template_cleaned.docx
@@ -3,19 +3,24 @@
 <w:document xmlns:wpc="http://schemas.microsoft.com/office/word/2010/wordprocessingCanvas" xmlns:cx="http://schemas.microsoft.com/office/drawing/2014/chartex" xmlns:cx1="http://schemas.microsoft.com/office/drawing/2015/9/8/chartex" xmlns:cx2="http://schemas.microsoft.com/office/drawing/2015/10/21/chartex" xmlns:cx3="http://schemas.microsoft.com/office/drawing/2016/5/9/chartex" xmlns:cx4="http://schemas.microsoft.com/office/drawing/2016/5/10/chartex" xmlns:cx5="http://schemas.microsoft.com/office/drawing/2016/5/11/chartex" xmlns:cx6="http://schemas.microsoft.com/office/drawing/2016/5/12/chartex" xmlns:cx7="http://schemas.microsoft.com/office/drawing/2016/5/13/chartex" xmlns:cx8="http://schemas.microsoft.com/office/drawing/2016/5/14/chartex" xmlns:mc="http://schemas.openxmlformats.org/markup-compatibility/2006" xmlns:aink="http://schemas.microsoft.com/office/drawing/2016/ink" xmlns:am3d="http://schemas.microsoft.com/office/drawing/2017/model3d" xmlns:o="urn:schemas-microsoft-com:office:office" xmlns:oel="http://schemas.microsoft.com/office/2019/extlst" xmlns:r="http://schemas.openxmlformats.org/officeDocument/2006/relationships" xmlns:m="http://schemas.openxmlformats.org/officeDocument/2006/math" xmlns:v="urn:schemas-microsoft-com:vml" xmlns:wp14="http://schemas.microsoft.com/office/word/2010/wordprocessingDrawing" xmlns:wp="http://schemas.openxmlformats.org/drawingml/2006/wordprocessingDrawing" xmlns:w10="urn:schemas-microsoft-com:office:word" xmlns:w="http://schemas.openxmlformats.org/wordprocessingml/2006/main" xmlns:w14="http://schemas.microsoft.com/office/word/2010/wordml" xmlns:w15="http://schemas.microsoft.com/office/word/2012/wordml" xmlns:w16cex="http://schemas.microsoft.com/office/word/2018/wordml/cex" xmlns:w16cid="http://schemas.microsoft.com/office/word/2016/wordml/cid" xmlns:w16="http://schemas.microsoft.com/office/word/2018/wordml" xmlns:w16du="http://schemas.microsoft.com/office/word/2023/wordml/word16du" xmlns:w16sdtdh="http://schemas.microsoft.com/office/word/2020/wordml/sdtdatahash" xmlns:w16sdtfl="http://schemas.microsoft.com/office/word/2024/wordml/sdtformatlock" xmlns:w16se="http://schemas.microsoft.com/office/word/2015/wordml/symex" xmlns:wpg="http://schemas.microsoft.com/office/word/2010/wordprocessingGroup" xmlns:wpi="http://schemas.microsoft.com/office/word/2010/wordprocessingInk" xmlns:wne="http://schemas.microsoft.com/office/word/2006/wordml" xmlns:wps="http://schemas.microsoft.com/office/word/2010/wordprocessingShape" mc:Ignorable="w14 w15 w16se w16cid w16 w16cex w16sdtdh w16sdtfl w16du wp14">
   <w:body>
     <w:p>
+      <w:pPr>
+        <w:pStyle w:val="BWA-PART"/>
+        <w:tabs>
+          <w:tab w:val="clear" w:pos="360"/>
+        </w:tabs>
+        <w:ind w:left="576" w:hanging="576"/>
+      </w:pPr>
       <w:r>
-        <w:t>P</w:t>
-      </w:r>
-      <w:r>
-        <w:t>art</w:t>
-      </w:r>
-      <w:r>
-        <w:t>1</w:t>
+        <w:t>Part1</w:t>
       </w:r>
     </w:p>
     <w:p>
       <w:pPr>
         <w:pStyle w:val="BWA-SUBSECTION"/>
+        <w:tabs>
+          <w:tab w:val="clear" w:pos="360"/>
+        </w:tabs>
+        <w:ind w:left="1152" w:hanging="576"/>
         <w:rPr>
           <w:rFonts w:cs="Arial"/>
           <w:szCs w:val="20"/>
@@ -26,110 +31,86 @@
           <w:rFonts w:cs="Arial"/>
           <w:szCs w:val="20"/>
         </w:rPr>
-        <w:t>S</w:t>
-      </w:r>
-      <w:r>
-        <w:rPr>
-          <w:rFonts w:cs="Arial"/>
-          <w:szCs w:val="20"/>
-        </w:rPr>
-        <w:t>ubsection</w:t>
-      </w:r>
-      <w:r>
-        <w:rPr>
-          <w:rFonts w:cs="Arial"/>
-          <w:szCs w:val="20"/>
-        </w:rPr>
-        <w:t>1</w:t>
+        <w:t>Subsection1</w:t>
       </w:r>
     </w:p>
     <w:p>
       <w:pPr>
         <w:pStyle w:val="BWA-Item"/>
+        <w:tabs>
+          <w:tab w:val="clear" w:pos="360"/>
+        </w:tabs>
+        <w:ind w:left="1728" w:hanging="576"/>
       </w:pPr>
       <w:r>
-        <w:t>I</w:t>
-      </w:r>
-      <w:r>
-        <w:t>tem</w:t>
-      </w:r>
-      <w:r>
-        <w:t>1</w:t>
+        <w:t>Item1</w:t>
       </w:r>
     </w:p>
     <w:p>
       <w:pPr>
         <w:pStyle w:val="BWA-List"/>
+        <w:tabs>
+          <w:tab w:val="clear" w:pos="360"/>
+        </w:tabs>
+        <w:ind w:left="2304" w:hanging="576"/>
       </w:pPr>
       <w:r>
-        <w:t>L</w:t>
-      </w:r>
-      <w:r>
-        <w:t>ist</w:t>
-      </w:r>
-      <w:r>
-        <w:t>1</w:t>
+        <w:t>List1</w:t>
       </w:r>
     </w:p>
     <w:p>
       <w:pPr>
         <w:pStyle w:val="BWA-SubItem"/>
+        <w:tabs>
+          <w:tab w:val="clear" w:pos="360"/>
+        </w:tabs>
+        <w:ind w:left="2880" w:hanging="576"/>
       </w:pPr>
       <w:r>
-        <w:t>sub</w:t>
-      </w:r>
-      <w:r>
-        <w:t>_</w:t>
-      </w:r>
-      <w:r>
-        <w:t>item</w:t>
-      </w:r>
-      <w:r>
-        <w:t>1</w:t>
+        <w:t>sub_item1</w:t>
       </w:r>
     </w:p>
     <w:p>
       <w:pPr>
         <w:pStyle w:val="BWA-SubList"/>
+        <w:tabs>
+          <w:tab w:val="clear" w:pos="360"/>
+        </w:tabs>
+        <w:ind w:left="3456" w:hanging="576"/>
       </w:pPr>
       <w:r>
-        <w:t>sub</w:t>
-      </w:r>
-      <w:r>
-        <w:t>_</w:t>
-      </w:r>
-      <w:r>
-        <w:t>list</w:t>
-      </w:r>
-      <w:r>
-        <w:t>1</w:t>
+        <w:t>sub_list1</w:t>
       </w:r>
     </w:p>
     <w:p>
       <w:pPr>
         <w:pStyle w:val="BWA-SubSubItem"/>
+        <w:tabs>
+          <w:tab w:val="clear" w:pos="360"/>
+        </w:tabs>
       </w:pPr>
       <w:r>
-        <w:t>sub_sub_item</w:t>
-      </w:r>
-      <w:r>
-        <w:t>1</w:t>
+        <w:t>sub_sub_item1</w:t>
       </w:r>
     </w:p>
     <w:p>
       <w:pPr>
         <w:pStyle w:val="BWA-SubSubList"/>
+        <w:tabs>
+          <w:tab w:val="clear" w:pos="360"/>
+        </w:tabs>
       </w:pPr>
       <w:r>
-        <w:t>sub_sub_list</w:t>
-      </w:r>
-      <w:r>
-        <w:t>1</w:t>
+        <w:t>sub_sub_list1</w:t>
       </w:r>
     </w:p>
     <w:p>
       <w:pPr>
         <w:pStyle w:val="BWA-PART"/>
+        <w:tabs>
+          <w:tab w:val="clear" w:pos="360"/>
+        </w:tabs>
+        <w:ind w:left="576" w:hanging="576"/>
         <w:rPr>
           <w:rFonts w:cs="Arial"/>
           <w:szCs w:val="20"/>
@@ -153,6 +134,10 @@
     <w:p>
       <w:pPr>
         <w:pStyle w:val="BWA-SUBSECTION"/>
+        <w:tabs>
+          <w:tab w:val="clear" w:pos="360"/>
+        </w:tabs>
+        <w:ind w:left="1152" w:hanging="576"/>
         <w:rPr>
           <w:rFonts w:cs="Arial"/>
           <w:szCs w:val="20"/>
@@ -169,6 +154,10 @@
     <w:p>
       <w:pPr>
         <w:pStyle w:val="BWA-Item"/>
+        <w:tabs>
+          <w:tab w:val="clear" w:pos="360"/>
+        </w:tabs>
+        <w:ind w:left="1728" w:hanging="576"/>
       </w:pPr>
       <w:r>
         <w:t>item</w:t>
@@ -177,6 +166,10 @@
     <w:p>
       <w:pPr>
         <w:pStyle w:val="BWA-List"/>
+        <w:tabs>
+          <w:tab w:val="clear" w:pos="360"/>
+        </w:tabs>
+        <w:ind w:left="2304" w:hanging="576"/>
       </w:pPr>
       <w:r>
         <w:t>list</w:t>
@@ -185,38 +178,37 @@
     <w:p>
       <w:pPr>
         <w:pStyle w:val="BWA-SubItem"/>
+        <w:tabs>
+          <w:tab w:val="clear" w:pos="360"/>
+        </w:tabs>
+        <w:ind w:left="2880" w:hanging="576"/>
       </w:pPr>
       <w:proofErr w:type="spellStart"/>
       <w:r>
-        <w:t>sub</w:t>
-      </w:r>
-      <w:r>
-        <w:t>_</w:t>
-      </w:r>
-      <w:r>
-        <w:t>item</w:t>
+        <w:t>sub_item</w:t>
       </w:r>
       <w:proofErr w:type="spellEnd"/>
     </w:p>
     <w:p>
       <w:pPr>
         <w:pStyle w:val="BWA-SubList"/>
+        <w:tabs>
+          <w:tab w:val="clear" w:pos="360"/>
+        </w:tabs>
+        <w:ind w:left="3456" w:hanging="576"/>
       </w:pPr>
       <w:proofErr w:type="spellStart"/>
       <w:r>
-        <w:t>sub</w:t>
-      </w:r>
-      <w:r>
-        <w:t>_</w:t>
-      </w:r>
-      <w:r>
-        <w:t>list</w:t>
+        <w:t>sub_list</w:t>
       </w:r>
       <w:proofErr w:type="spellEnd"/>
     </w:p>
     <w:p>
       <w:pPr>
         <w:pStyle w:val="BWA-SubSubItem"/>
+        <w:tabs>
+          <w:tab w:val="clear" w:pos="360"/>
+        </w:tabs>
       </w:pPr>
       <w:proofErr w:type="spellStart"/>
       <w:r>
@@ -227,6 +219,9 @@
     <w:p>
       <w:pPr>
         <w:pStyle w:val="BWA-SubSubList"/>
+        <w:tabs>
+          <w:tab w:val="clear" w:pos="360"/>
+        </w:tabs>
       </w:pPr>
       <w:proofErr w:type="spellStart"/>
       <w:r>
@@ -234,16 +229,7 @@
       </w:r>
       <w:proofErr w:type="spellEnd"/>
     </w:p>
-    <w:p>
-      <w:pPr>
-        <w:pStyle w:val="BWA-SUBSECTION"/>
-        <w:numPr>
-          <w:ilvl w:val="0"/>
-          <w:numId w:val="0"/>
-        </w:numPr>
-        <w:ind w:left="1152"/>
-      </w:pPr>
-    </w:p>
+    <w:p/>
     <w:sectPr>
       <w:pgSz w:w="12240" w:h="15840"/>
       <w:pgMar w:top="1440" w:right="1440" w:bottom="1440" w:left="1440" w:header="720" w:footer="720" w:gutter="0"/>
@@ -307,6 +293,7 @@
     <w:lvl w:ilvl="5">
       <w:start w:val="1"/>
       <w:numFmt w:val="decimal"/>
+      <w:pStyle w:val="RPA3-PR2"/>
       <w:lvlText w:val="%6."/>
       <w:lvlJc w:val="left"/>
       <w:pPr>
@@ -319,6 +306,7 @@
     <w:lvl w:ilvl="6">
       <w:start w:val="1"/>
       <w:numFmt w:val="lowerLetter"/>
+      <w:pStyle w:val="RPA3-PR3"/>
       <w:lvlText w:val="%7."/>
       <w:lvlJc w:val="left"/>
       <w:pPr>
@@ -331,6 +319,7 @@
     <w:lvl w:ilvl="7">
       <w:start w:val="1"/>
       <w:numFmt w:val="decimal"/>
+      <w:pStyle w:val="RPA3-PR4"/>
       <w:lvlText w:val="%8)"/>
       <w:lvlJc w:val="left"/>
       <w:pPr>
@@ -343,6 +332,7 @@
     <w:lvl w:ilvl="8">
       <w:start w:val="1"/>
       <w:numFmt w:val="lowerLetter"/>
+      <w:pStyle w:val="RPA3-PR5"/>
       <w:lvlText w:val="%9)"/>
       <w:lvlJc w:val="left"/>
       <w:pPr>
@@ -354,146 +344,6 @@
     </w:lvl>
   </w:abstractNum>
   <w:abstractNum w:abstractNumId="1" w15:restartNumberingAfterBreak="0">
-    <w:nsid w:val="410A6771"/>
-    <w:multiLevelType w:val="multilevel"/>
-    <w:tmpl w:val="D43806B2"/>
-    <w:lvl w:ilvl="0">
-      <w:start w:val="1"/>
-      <w:numFmt w:val="decimal"/>
-      <w:lvlText w:val="%1.0"/>
-      <w:lvlJc w:val="left"/>
-      <w:pPr>
-        <w:ind w:left="576" w:hanging="576"/>
-      </w:pPr>
-      <w:rPr>
-        <w:rFonts w:ascii="Arial" w:hAnsi="Arial" w:hint="default"/>
-        <w:b w:val="0"/>
-        <w:i w:val="0"/>
-        <w:sz w:val="20"/>
-      </w:rPr>
-    </w:lvl>
-    <w:lvl w:ilvl="1">
-      <w:start w:val="1"/>
-      <w:numFmt w:val="decimalZero"/>
-      <w:lvlText w:val="%1.%2"/>
-      <w:lvlJc w:val="left"/>
-      <w:pPr>
-        <w:ind w:left="1152" w:hanging="576"/>
-      </w:pPr>
-      <w:rPr>
-        <w:rFonts w:ascii="Arial" w:hAnsi="Arial" w:hint="default"/>
-        <w:b w:val="0"/>
-        <w:i w:val="0"/>
-        <w:sz w:val="20"/>
-      </w:rPr>
-    </w:lvl>
-    <w:lvl w:ilvl="2">
-      <w:start w:val="1"/>
-      <w:numFmt w:val="upperLetter"/>
-      <w:lvlText w:val="%3."/>
-      <w:lvlJc w:val="left"/>
-      <w:pPr>
-        <w:ind w:left="1728" w:hanging="576"/>
-      </w:pPr>
-      <w:rPr>
-        <w:rFonts w:ascii="Arial" w:hAnsi="Arial" w:hint="default"/>
-        <w:b w:val="0"/>
-        <w:i w:val="0"/>
-        <w:sz w:val="20"/>
-      </w:rPr>
-    </w:lvl>
-    <w:lvl w:ilvl="3">
-      <w:start w:val="1"/>
-      <w:numFmt w:val="decimal"/>
-      <w:lvlText w:val="%4."/>
-      <w:lvlJc w:val="left"/>
-      <w:pPr>
-        <w:ind w:left="2304" w:hanging="576"/>
-      </w:pPr>
-      <w:rPr>
-        <w:rFonts w:ascii="Arial" w:hAnsi="Arial" w:hint="default"/>
-        <w:b w:val="0"/>
-        <w:i w:val="0"/>
-        <w:sz w:val="20"/>
-      </w:rPr>
-    </w:lvl>
-    <w:lvl w:ilvl="4">
-      <w:start w:val="1"/>
-      <w:numFmt w:val="lowerLetter"/>
-      <w:lvlText w:val="%5."/>
-      <w:lvlJc w:val="left"/>
-      <w:pPr>
-        <w:ind w:left="2880" w:hanging="576"/>
-      </w:pPr>
-      <w:rPr>
-        <w:rFonts w:ascii="Arial" w:hAnsi="Arial" w:hint="default"/>
-        <w:b w:val="0"/>
-        <w:i w:val="0"/>
-        <w:sz w:val="20"/>
-      </w:rPr>
-    </w:lvl>
-    <w:lvl w:ilvl="5">
-      <w:start w:val="1"/>
-      <w:numFmt w:val="lowerRoman"/>
-      <w:lvlText w:val="%6."/>
-      <w:lvlJc w:val="left"/>
-      <w:pPr>
-        <w:ind w:left="3456" w:hanging="576"/>
-      </w:pPr>
-      <w:rPr>
-        <w:rFonts w:ascii="Arial" w:hAnsi="Arial" w:hint="default"/>
-        <w:b w:val="0"/>
-        <w:i w:val="0"/>
-        <w:sz w:val="20"/>
-      </w:rPr>
-    </w:lvl>
-    <w:lvl w:ilvl="6">
-      <w:start w:val="1"/>
-      <w:numFmt w:val="decimal"/>
-      <w:lvlText w:val="%7)"/>
-      <w:lvlJc w:val="left"/>
-      <w:pPr>
-        <w:ind w:left="4032" w:hanging="576"/>
-      </w:pPr>
-      <w:rPr>
-        <w:rFonts w:ascii="Arial" w:hAnsi="Arial" w:hint="default"/>
-        <w:b w:val="0"/>
-        <w:i w:val="0"/>
-        <w:sz w:val="20"/>
-      </w:rPr>
-    </w:lvl>
-    <w:lvl w:ilvl="7">
-      <w:start w:val="1"/>
-      <w:numFmt w:val="lowerLetter"/>
-      <w:lvlText w:val="%8)"/>
-      <w:lvlJc w:val="left"/>
-      <w:pPr>
-        <w:ind w:left="4608" w:hanging="576"/>
-      </w:pPr>
-      <w:rPr>
-        <w:rFonts w:ascii="Arial" w:hAnsi="Arial" w:hint="default"/>
-        <w:b w:val="0"/>
-        <w:i w:val="0"/>
-        <w:sz w:val="20"/>
-      </w:rPr>
-    </w:lvl>
-    <w:lvl w:ilvl="8">
-      <w:start w:val="1"/>
-      <w:numFmt w:val="lowerRoman"/>
-      <w:lvlText w:val="%9)"/>
-      <w:lvlJc w:val="left"/>
-      <w:pPr>
-        <w:ind w:left="5184" w:hanging="576"/>
-      </w:pPr>
-      <w:rPr>
-        <w:rFonts w:ascii="Arial" w:hAnsi="Arial" w:hint="default"/>
-        <w:b w:val="0"/>
-        <w:i w:val="0"/>
-        <w:sz w:val="20"/>
-      </w:rPr>
-    </w:lvl>
-  </w:abstractNum>
-  <w:abstractNum w:abstractNumId="2" w15:restartNumberingAfterBreak="0">
     <w:nsid w:val="45D8203D"/>
     <w:multiLevelType w:val="multilevel"/>
     <w:tmpl w:val="B4B03BCC"/>
@@ -642,7 +492,7 @@
       </w:rPr>
     </w:lvl>
   </w:abstractNum>
-  <w:abstractNum w:abstractNumId="3" w15:restartNumberingAfterBreak="0">
+  <w:abstractNum w:abstractNumId="2" w15:restartNumberingAfterBreak="0">
     <w:nsid w:val="6CC517ED"/>
     <w:multiLevelType w:val="multilevel"/>
     <w:tmpl w:val="69CC1376"/>
@@ -757,7 +607,7 @@
       </w:rPr>
     </w:lvl>
   </w:abstractNum>
-  <w:abstractNum w:abstractNumId="4" w15:restartNumberingAfterBreak="0">
+  <w:abstractNum w:abstractNumId="3" w15:restartNumberingAfterBreak="0">
     <w:nsid w:val="776A7158"/>
     <w:multiLevelType w:val="multilevel"/>
     <w:tmpl w:val="D2720A66"/>
@@ -875,10 +725,10 @@
     </w:lvl>
   </w:abstractNum>
   <w:num w:numId="1" w16cid:durableId="1373261848">
-    <w:abstractNumId w:val="4"/>
+    <w:abstractNumId w:val="3"/>
   </w:num>
   <w:num w:numId="2" w16cid:durableId="1956977961">
-    <w:abstractNumId w:val="3"/>
+    <w:abstractNumId w:val="2"/>
   </w:num>
   <w:num w:numId="3" w16cid:durableId="1060440227">
     <w:abstractNumId w:val="0"/>
@@ -901,13 +751,7 @@
   <w:num w:numId="9" w16cid:durableId="1481073925">
     <w:abstractNumId w:val="0"/>
   </w:num>
-  <w:num w:numId="10" w16cid:durableId="1799911510">
-    <w:abstractNumId w:val="2"/>
-  </w:num>
-  <w:num w:numId="11" w16cid:durableId="736050396">
-    <w:abstractNumId w:val="2"/>
-  </w:num>
-  <w:num w:numId="12" w16cid:durableId="26882546">
+  <w:num w:numId="10" w16cid:durableId="736050396">
     <w:abstractNumId w:val="1"/>
   </w:num>
 </w:numbering>
@@ -1313,11 +1157,6 @@
   <w:style w:type="paragraph" w:default="1" w:styleId="Normal">
     <w:name w:val="Normal"/>
     <w:qFormat/>
-    <w:rsid w:val="0073467C"/>
-    <w:rPr>
-      <w:rFonts w:ascii="Arial" w:hAnsi="Arial"/>
-      <w:sz w:val="20"/>
-    </w:rPr>
   </w:style>
   <w:style w:type="paragraph" w:styleId="Heading1">
     <w:name w:val="heading 1"/>
@@ -1326,7 +1165,7 @@
     <w:link w:val="Heading1Char"/>
     <w:uiPriority w:val="9"/>
     <w:qFormat/>
-    <w:rsid w:val="0073467C"/>
+    <w:rsid w:val="00CF3495"/>
     <w:pPr>
       <w:keepNext/>
       <w:keepLines/>
@@ -1334,7 +1173,9 @@
       <w:outlineLvl w:val="0"/>
     </w:pPr>
     <w:rPr>
-      <w:rFonts w:eastAsiaTheme="majorEastAsia" w:cstheme="majorBidi"/>
+      <w:rFonts w:asciiTheme="majorHAnsi" w:eastAsiaTheme="majorEastAsia" w:hAnsiTheme="majorHAnsi" w:cstheme="majorBidi"/>
+      <w:color w:val="0F4761" w:themeColor="accent1" w:themeShade="BF"/>
+      <w:sz w:val="40"/>
       <w:szCs w:val="40"/>
     </w:rPr>
   </w:style>
@@ -1344,9 +1185,10 @@
     <w:next w:val="Normal"/>
     <w:link w:val="Heading2Char"/>
     <w:uiPriority w:val="9"/>
+    <w:semiHidden/>
     <w:unhideWhenUsed/>
     <w:qFormat/>
-    <w:rsid w:val="0073467C"/>
+    <w:rsid w:val="00CF3495"/>
     <w:pPr>
       <w:keepNext/>
       <w:keepLines/>
@@ -1354,7 +1196,9 @@
       <w:outlineLvl w:val="1"/>
     </w:pPr>
     <w:rPr>
-      <w:rFonts w:eastAsiaTheme="majorEastAsia" w:cstheme="majorBidi"/>
+      <w:rFonts w:asciiTheme="majorHAnsi" w:eastAsiaTheme="majorEastAsia" w:hAnsiTheme="majorHAnsi" w:cstheme="majorBidi"/>
+      <w:color w:val="0F4761" w:themeColor="accent1" w:themeShade="BF"/>
+      <w:sz w:val="32"/>
       <w:szCs w:val="32"/>
     </w:rPr>
   </w:style>
@@ -1367,7 +1211,7 @@
     <w:semiHidden/>
     <w:unhideWhenUsed/>
     <w:qFormat/>
-    <w:rsid w:val="0073467C"/>
+    <w:rsid w:val="00CF3495"/>
     <w:pPr>
       <w:keepNext/>
       <w:keepLines/>
@@ -1376,6 +1220,8 @@
     </w:pPr>
     <w:rPr>
       <w:rFonts w:eastAsiaTheme="majorEastAsia" w:cstheme="majorBidi"/>
+      <w:color w:val="0F4761" w:themeColor="accent1" w:themeShade="BF"/>
+      <w:sz w:val="28"/>
       <w:szCs w:val="28"/>
     </w:rPr>
   </w:style>
@@ -1388,7 +1234,7 @@
     <w:semiHidden/>
     <w:unhideWhenUsed/>
     <w:qFormat/>
-    <w:rsid w:val="007D3CB3"/>
+    <w:rsid w:val="00CF3495"/>
     <w:pPr>
       <w:keepNext/>
       <w:keepLines/>
@@ -1411,7 +1257,7 @@
     <w:semiHidden/>
     <w:unhideWhenUsed/>
     <w:qFormat/>
-    <w:rsid w:val="007D3CB3"/>
+    <w:rsid w:val="00CF3495"/>
     <w:pPr>
       <w:keepNext/>
       <w:keepLines/>
@@ -1432,7 +1278,7 @@
     <w:semiHidden/>
     <w:unhideWhenUsed/>
     <w:qFormat/>
-    <w:rsid w:val="007D3CB3"/>
+    <w:rsid w:val="00CF3495"/>
     <w:pPr>
       <w:keepNext/>
       <w:keepLines/>
@@ -1455,7 +1301,7 @@
     <w:semiHidden/>
     <w:unhideWhenUsed/>
     <w:qFormat/>
-    <w:rsid w:val="007D3CB3"/>
+    <w:rsid w:val="00CF3495"/>
     <w:pPr>
       <w:keepNext/>
       <w:keepLines/>
@@ -1476,7 +1322,7 @@
     <w:semiHidden/>
     <w:unhideWhenUsed/>
     <w:qFormat/>
-    <w:rsid w:val="007D3CB3"/>
+    <w:rsid w:val="00CF3495"/>
     <w:pPr>
       <w:keepNext/>
       <w:keepLines/>
@@ -1499,7 +1345,7 @@
     <w:semiHidden/>
     <w:unhideWhenUsed/>
     <w:qFormat/>
-    <w:rsid w:val="007D3CB3"/>
+    <w:rsid w:val="00CF3495"/>
     <w:pPr>
       <w:keepNext/>
       <w:keepLines/>
@@ -1559,15 +1405,190 @@
       </w:numPr>
     </w:pPr>
   </w:style>
+  <w:style w:type="paragraph" w:customStyle="1" w:styleId="RPA1-PRT">
+    <w:name w:val="RPA1-PRT"/>
+    <w:basedOn w:val="Normal"/>
+    <w:next w:val="Normal"/>
+    <w:rsid w:val="00E10422"/>
+    <w:pPr>
+      <w:keepNext/>
+      <w:suppressAutoHyphens/>
+      <w:spacing w:before="240" w:after="0" w:line="240" w:lineRule="auto"/>
+      <w:jc w:val="both"/>
+      <w:outlineLvl w:val="0"/>
+    </w:pPr>
+    <w:rPr>
+      <w:rFonts w:ascii="Times New Roman" w:eastAsia="Times New Roman" w:hAnsi="Times New Roman" w:cs="Times New Roman"/>
+      <w:kern w:val="0"/>
+      <w:szCs w:val="20"/>
+      <w14:ligatures w14:val="none"/>
+    </w:rPr>
+  </w:style>
+  <w:style w:type="paragraph" w:customStyle="1" w:styleId="RPA2-ART">
+    <w:name w:val="RPA2-ART"/>
+    <w:basedOn w:val="Normal"/>
+    <w:next w:val="Normal"/>
+    <w:rsid w:val="00E10422"/>
+    <w:pPr>
+      <w:keepNext/>
+      <w:tabs>
+        <w:tab w:val="left" w:pos="864"/>
+      </w:tabs>
+      <w:suppressAutoHyphens/>
+      <w:spacing w:before="240" w:after="0" w:line="240" w:lineRule="auto"/>
+      <w:jc w:val="both"/>
+      <w:outlineLvl w:val="1"/>
+    </w:pPr>
+    <w:rPr>
+      <w:rFonts w:ascii="Times New Roman" w:eastAsia="Times New Roman" w:hAnsi="Times New Roman" w:cs="Times New Roman"/>
+      <w:kern w:val="0"/>
+      <w:szCs w:val="20"/>
+      <w14:ligatures w14:val="none"/>
+    </w:rPr>
+  </w:style>
+  <w:style w:type="paragraph" w:customStyle="1" w:styleId="RPA3-PR1">
+    <w:name w:val="RPA3-PR1"/>
+    <w:aliases w:val="heading 4"/>
+    <w:basedOn w:val="Normal"/>
+    <w:link w:val="RPA3-PR1Char"/>
+    <w:rsid w:val="00E10422"/>
+    <w:pPr>
+      <w:tabs>
+        <w:tab w:val="left" w:pos="864"/>
+      </w:tabs>
+      <w:suppressAutoHyphens/>
+      <w:spacing w:before="240" w:after="0" w:line="240" w:lineRule="auto"/>
+      <w:jc w:val="both"/>
+      <w:outlineLvl w:val="2"/>
+    </w:pPr>
+    <w:rPr>
+      <w:rFonts w:ascii="Times New Roman" w:eastAsia="Times New Roman" w:hAnsi="Times New Roman" w:cs="Times New Roman"/>
+      <w:kern w:val="0"/>
+      <w:szCs w:val="20"/>
+      <w14:ligatures w14:val="none"/>
+    </w:rPr>
+  </w:style>
+  <w:style w:type="character" w:customStyle="1" w:styleId="RPA3-PR1Char">
+    <w:name w:val="RPA3-PR1 Char"/>
+    <w:aliases w:val="heading 4 Char"/>
+    <w:basedOn w:val="DefaultParagraphFont"/>
+    <w:link w:val="RPA3-PR1"/>
+    <w:rsid w:val="00E10422"/>
+    <w:rPr>
+      <w:rFonts w:ascii="Times New Roman" w:eastAsia="Times New Roman" w:hAnsi="Times New Roman" w:cs="Times New Roman"/>
+      <w:kern w:val="0"/>
+      <w:szCs w:val="20"/>
+      <w14:ligatures w14:val="none"/>
+    </w:rPr>
+  </w:style>
+  <w:style w:type="paragraph" w:customStyle="1" w:styleId="RPA3-PR2">
+    <w:name w:val="RPA3-PR2"/>
+    <w:basedOn w:val="Normal"/>
+    <w:link w:val="RPA3-PR2Char"/>
+    <w:rsid w:val="00E10422"/>
+    <w:pPr>
+      <w:numPr>
+        <w:ilvl w:val="5"/>
+        <w:numId w:val="9"/>
+      </w:numPr>
+      <w:suppressAutoHyphens/>
+      <w:spacing w:after="0" w:line="240" w:lineRule="auto"/>
+      <w:outlineLvl w:val="3"/>
+    </w:pPr>
+    <w:rPr>
+      <w:rFonts w:ascii="Times New Roman" w:eastAsia="Times New Roman" w:hAnsi="Times New Roman" w:cs="Times New Roman"/>
+      <w:kern w:val="0"/>
+      <w:szCs w:val="20"/>
+      <w14:ligatures w14:val="none"/>
+    </w:rPr>
+  </w:style>
+  <w:style w:type="character" w:customStyle="1" w:styleId="RPA3-PR2Char">
+    <w:name w:val="RPA3-PR2 Char"/>
+    <w:link w:val="RPA3-PR2"/>
+    <w:rsid w:val="00E10422"/>
+    <w:rPr>
+      <w:rFonts w:ascii="Times New Roman" w:eastAsia="Times New Roman" w:hAnsi="Times New Roman" w:cs="Times New Roman"/>
+      <w:kern w:val="0"/>
+      <w:szCs w:val="20"/>
+      <w14:ligatures w14:val="none"/>
+    </w:rPr>
+  </w:style>
+  <w:style w:type="paragraph" w:customStyle="1" w:styleId="RPA3-PR3">
+    <w:name w:val="RPA3-PR3"/>
+    <w:basedOn w:val="Normal"/>
+    <w:rsid w:val="00E10422"/>
+    <w:pPr>
+      <w:numPr>
+        <w:ilvl w:val="6"/>
+        <w:numId w:val="9"/>
+      </w:numPr>
+      <w:suppressAutoHyphens/>
+      <w:spacing w:after="0" w:line="240" w:lineRule="auto"/>
+      <w:contextualSpacing/>
+      <w:jc w:val="both"/>
+      <w:outlineLvl w:val="4"/>
+    </w:pPr>
+    <w:rPr>
+      <w:rFonts w:ascii="Times New Roman" w:eastAsia="Times New Roman" w:hAnsi="Times New Roman" w:cs="Times New Roman"/>
+      <w:kern w:val="0"/>
+      <w:szCs w:val="20"/>
+      <w14:ligatures w14:val="none"/>
+    </w:rPr>
+  </w:style>
+  <w:style w:type="paragraph" w:customStyle="1" w:styleId="RPA3-PR4">
+    <w:name w:val="RPA3-PR4"/>
+    <w:basedOn w:val="Normal"/>
+    <w:rsid w:val="00E10422"/>
+    <w:pPr>
+      <w:numPr>
+        <w:ilvl w:val="7"/>
+        <w:numId w:val="9"/>
+      </w:numPr>
+      <w:suppressAutoHyphens/>
+      <w:spacing w:before="60" w:after="0" w:line="240" w:lineRule="auto"/>
+      <w:contextualSpacing/>
+      <w:jc w:val="both"/>
+      <w:outlineLvl w:val="5"/>
+    </w:pPr>
+    <w:rPr>
+      <w:rFonts w:ascii="Times New Roman" w:eastAsia="Times New Roman" w:hAnsi="Times New Roman" w:cs="Times New Roman"/>
+      <w:kern w:val="0"/>
+      <w:szCs w:val="20"/>
+      <w14:ligatures w14:val="none"/>
+    </w:rPr>
+  </w:style>
+  <w:style w:type="paragraph" w:customStyle="1" w:styleId="RPA3-PR5">
+    <w:name w:val="RPA3-PR5"/>
+    <w:basedOn w:val="Normal"/>
+    <w:rsid w:val="00E10422"/>
+    <w:pPr>
+      <w:numPr>
+        <w:ilvl w:val="8"/>
+        <w:numId w:val="9"/>
+      </w:numPr>
+      <w:suppressAutoHyphens/>
+      <w:spacing w:before="60" w:after="0" w:line="240" w:lineRule="auto"/>
+      <w:contextualSpacing/>
+      <w:jc w:val="both"/>
+      <w:outlineLvl w:val="6"/>
+    </w:pPr>
+    <w:rPr>
+      <w:rFonts w:ascii="Times New Roman" w:eastAsia="Times New Roman" w:hAnsi="Times New Roman" w:cs="Times New Roman"/>
+      <w:kern w:val="0"/>
+      <w:szCs w:val="20"/>
+      <w14:ligatures w14:val="none"/>
+    </w:rPr>
+  </w:style>
   <w:style w:type="character" w:customStyle="1" w:styleId="Heading1Char">
     <w:name w:val="Heading 1 Char"/>
     <w:basedOn w:val="DefaultParagraphFont"/>
     <w:link w:val="Heading1"/>
     <w:uiPriority w:val="9"/>
-    <w:rsid w:val="0073467C"/>
-    <w:rPr>
-      <w:rFonts w:ascii="Arial" w:eastAsiaTheme="majorEastAsia" w:hAnsi="Arial" w:cstheme="majorBidi"/>
-      <w:sz w:val="20"/>
+    <w:rsid w:val="00CF3495"/>
+    <w:rPr>
+      <w:rFonts w:asciiTheme="majorHAnsi" w:eastAsiaTheme="majorEastAsia" w:hAnsiTheme="majorHAnsi" w:cstheme="majorBidi"/>
+      <w:color w:val="0F4761" w:themeColor="accent1" w:themeShade="BF"/>
+      <w:sz w:val="40"/>
       <w:szCs w:val="40"/>
     </w:rPr>
   </w:style>
@@ -1576,10 +1597,12 @@
     <w:basedOn w:val="DefaultParagraphFont"/>
     <w:link w:val="Heading2"/>
     <w:uiPriority w:val="9"/>
-    <w:rsid w:val="0073467C"/>
-    <w:rPr>
-      <w:rFonts w:ascii="Arial" w:eastAsiaTheme="majorEastAsia" w:hAnsi="Arial" w:cstheme="majorBidi"/>
-      <w:sz w:val="20"/>
+    <w:semiHidden/>
+    <w:rsid w:val="00CF3495"/>
+    <w:rPr>
+      <w:rFonts w:asciiTheme="majorHAnsi" w:eastAsiaTheme="majorEastAsia" w:hAnsiTheme="majorHAnsi" w:cstheme="majorBidi"/>
+      <w:color w:val="0F4761" w:themeColor="accent1" w:themeShade="BF"/>
+      <w:sz w:val="32"/>
       <w:szCs w:val="32"/>
     </w:rPr>
   </w:style>
@@ -1589,10 +1612,11 @@
     <w:link w:val="Heading3"/>
     <w:uiPriority w:val="9"/>
     <w:semiHidden/>
-    <w:rsid w:val="0073467C"/>
-    <w:rPr>
-      <w:rFonts w:ascii="Arial" w:eastAsiaTheme="majorEastAsia" w:hAnsi="Arial" w:cstheme="majorBidi"/>
-      <w:sz w:val="20"/>
+    <w:rsid w:val="00CF3495"/>
+    <w:rPr>
+      <w:rFonts w:eastAsiaTheme="majorEastAsia" w:cstheme="majorBidi"/>
+      <w:color w:val="0F4761" w:themeColor="accent1" w:themeShade="BF"/>
+      <w:sz w:val="28"/>
       <w:szCs w:val="28"/>
     </w:rPr>
   </w:style>
@@ -1602,7 +1626,7 @@
     <w:link w:val="Heading4"/>
     <w:uiPriority w:val="9"/>
     <w:semiHidden/>
-    <w:rsid w:val="007D3CB3"/>
+    <w:rsid w:val="00CF3495"/>
     <w:rPr>
       <w:rFonts w:eastAsiaTheme="majorEastAsia" w:cstheme="majorBidi"/>
       <w:i/>
@@ -1616,7 +1640,7 @@
     <w:link w:val="Heading5"/>
     <w:uiPriority w:val="9"/>
     <w:semiHidden/>
-    <w:rsid w:val="007D3CB3"/>
+    <w:rsid w:val="00CF3495"/>
     <w:rPr>
       <w:rFonts w:eastAsiaTheme="majorEastAsia" w:cstheme="majorBidi"/>
       <w:color w:val="0F4761" w:themeColor="accent1" w:themeShade="BF"/>
@@ -1628,7 +1652,7 @@
     <w:link w:val="Heading6"/>
     <w:uiPriority w:val="9"/>
     <w:semiHidden/>
-    <w:rsid w:val="007D3CB3"/>
+    <w:rsid w:val="00CF3495"/>
     <w:rPr>
       <w:rFonts w:eastAsiaTheme="majorEastAsia" w:cstheme="majorBidi"/>
       <w:i/>
@@ -1642,7 +1666,7 @@
     <w:link w:val="Heading7"/>
     <w:uiPriority w:val="9"/>
     <w:semiHidden/>
-    <w:rsid w:val="007D3CB3"/>
+    <w:rsid w:val="00CF3495"/>
     <w:rPr>
       <w:rFonts w:eastAsiaTheme="majorEastAsia" w:cstheme="majorBidi"/>
       <w:color w:val="595959" w:themeColor="text1" w:themeTint="A6"/>
@@ -1654,7 +1678,7 @@
     <w:link w:val="Heading8"/>
     <w:uiPriority w:val="9"/>
     <w:semiHidden/>
-    <w:rsid w:val="007D3CB3"/>
+    <w:rsid w:val="00CF3495"/>
     <w:rPr>
       <w:rFonts w:eastAsiaTheme="majorEastAsia" w:cstheme="majorBidi"/>
       <w:i/>
@@ -1668,7 +1692,7 @@
     <w:link w:val="Heading9"/>
     <w:uiPriority w:val="9"/>
     <w:semiHidden/>
-    <w:rsid w:val="007D3CB3"/>
+    <w:rsid w:val="00CF3495"/>
     <w:rPr>
       <w:rFonts w:eastAsiaTheme="majorEastAsia" w:cstheme="majorBidi"/>
       <w:color w:val="272727" w:themeColor="text1" w:themeTint="D8"/>
@@ -1681,16 +1705,16 @@
     <w:link w:val="TitleChar"/>
     <w:uiPriority w:val="10"/>
     <w:qFormat/>
-    <w:rsid w:val="0073467C"/>
+    <w:rsid w:val="00CF3495"/>
     <w:pPr>
       <w:spacing w:after="80" w:line="240" w:lineRule="auto"/>
       <w:contextualSpacing/>
     </w:pPr>
     <w:rPr>
-      <w:rFonts w:eastAsiaTheme="majorEastAsia" w:cstheme="majorBidi"/>
-      <w:i/>
+      <w:rFonts w:asciiTheme="majorHAnsi" w:eastAsiaTheme="majorEastAsia" w:hAnsiTheme="majorHAnsi" w:cstheme="majorBidi"/>
       <w:spacing w:val="-10"/>
       <w:kern w:val="28"/>
+      <w:sz w:val="56"/>
       <w:szCs w:val="56"/>
     </w:rPr>
   </w:style>
@@ -1699,13 +1723,12 @@
     <w:basedOn w:val="DefaultParagraphFont"/>
     <w:link w:val="Title"/>
     <w:uiPriority w:val="10"/>
-    <w:rsid w:val="0073467C"/>
-    <w:rPr>
-      <w:rFonts w:ascii="Arial" w:eastAsiaTheme="majorEastAsia" w:hAnsi="Arial" w:cstheme="majorBidi"/>
-      <w:i/>
+    <w:rsid w:val="00CF3495"/>
+    <w:rPr>
+      <w:rFonts w:asciiTheme="majorHAnsi" w:eastAsiaTheme="majorEastAsia" w:hAnsiTheme="majorHAnsi" w:cstheme="majorBidi"/>
       <w:spacing w:val="-10"/>
       <w:kern w:val="28"/>
-      <w:sz w:val="20"/>
+      <w:sz w:val="56"/>
       <w:szCs w:val="56"/>
     </w:rPr>
   </w:style>
@@ -1716,7 +1739,7 @@
     <w:link w:val="SubtitleChar"/>
     <w:uiPriority w:val="11"/>
     <w:qFormat/>
-    <w:rsid w:val="0073467C"/>
+    <w:rsid w:val="00CF3495"/>
     <w:pPr>
       <w:numPr>
         <w:ilvl w:val="1"/>
@@ -1724,9 +1747,9 @@
     </w:pPr>
     <w:rPr>
       <w:rFonts w:eastAsiaTheme="majorEastAsia" w:cstheme="majorBidi"/>
-      <w:i/>
       <w:color w:val="595959" w:themeColor="text1" w:themeTint="A6"/>
       <w:spacing w:val="15"/>
+      <w:sz w:val="28"/>
       <w:szCs w:val="28"/>
     </w:rPr>
   </w:style>
@@ -1735,13 +1758,12 @@
     <w:basedOn w:val="DefaultParagraphFont"/>
     <w:link w:val="Subtitle"/>
     <w:uiPriority w:val="11"/>
-    <w:rsid w:val="0073467C"/>
-    <w:rPr>
-      <w:rFonts w:ascii="Arial" w:eastAsiaTheme="majorEastAsia" w:hAnsi="Arial" w:cstheme="majorBidi"/>
-      <w:i/>
+    <w:rsid w:val="00CF3495"/>
+    <w:rPr>
+      <w:rFonts w:eastAsiaTheme="majorEastAsia" w:cstheme="majorBidi"/>
       <w:color w:val="595959" w:themeColor="text1" w:themeTint="A6"/>
       <w:spacing w:val="15"/>
-      <w:sz w:val="20"/>
+      <w:sz w:val="28"/>
       <w:szCs w:val="28"/>
     </w:rPr>
   </w:style>
@@ -1752,7 +1774,7 @@
     <w:link w:val="QuoteChar"/>
     <w:uiPriority w:val="29"/>
     <w:qFormat/>
-    <w:rsid w:val="007D3CB3"/>
+    <w:rsid w:val="00CF3495"/>
     <w:pPr>
       <w:spacing w:before="160"/>
       <w:jc w:val="center"/>
@@ -1768,7 +1790,7 @@
     <w:basedOn w:val="DefaultParagraphFont"/>
     <w:link w:val="Quote"/>
     <w:uiPriority w:val="29"/>
-    <w:rsid w:val="007D3CB3"/>
+    <w:rsid w:val="00CF3495"/>
     <w:rPr>
       <w:i/>
       <w:iCs/>
@@ -1780,7 +1802,7 @@
     <w:basedOn w:val="Normal"/>
     <w:uiPriority w:val="34"/>
     <w:qFormat/>
-    <w:rsid w:val="007D3CB3"/>
+    <w:rsid w:val="00CF3495"/>
     <w:pPr>
       <w:ind w:left="720"/>
       <w:contextualSpacing/>
@@ -1791,13 +1813,11 @@
     <w:basedOn w:val="DefaultParagraphFont"/>
     <w:uiPriority w:val="21"/>
     <w:qFormat/>
-    <w:rsid w:val="0073467C"/>
-    <w:rPr>
-      <w:rFonts w:ascii="Arial" w:hAnsi="Arial"/>
+    <w:rsid w:val="00CF3495"/>
+    <w:rPr>
       <w:i/>
       <w:iCs/>
-      <w:color w:val="auto"/>
-      <w:sz w:val="20"/>
+      <w:color w:val="0F4761" w:themeColor="accent1" w:themeShade="BF"/>
     </w:rPr>
   </w:style>
   <w:style w:type="paragraph" w:styleId="IntenseQuote">
@@ -1807,7 +1827,7 @@
     <w:link w:val="IntenseQuoteChar"/>
     <w:uiPriority w:val="30"/>
     <w:qFormat/>
-    <w:rsid w:val="007D3CB3"/>
+    <w:rsid w:val="00CF3495"/>
     <w:pPr>
       <w:pBdr>
         <w:top w:val="single" w:sz="4" w:space="10" w:color="0F4761" w:themeColor="accent1" w:themeShade="BF"/>
@@ -1828,7 +1848,7 @@
     <w:basedOn w:val="DefaultParagraphFont"/>
     <w:link w:val="IntenseQuote"/>
     <w:uiPriority w:val="30"/>
-    <w:rsid w:val="007D3CB3"/>
+    <w:rsid w:val="00CF3495"/>
     <w:rPr>
       <w:i/>
       <w:iCs/>
@@ -1840,7 +1860,7 @@
     <w:basedOn w:val="DefaultParagraphFont"/>
     <w:uiPriority w:val="32"/>
     <w:qFormat/>
-    <w:rsid w:val="007D3CB3"/>
+    <w:rsid w:val="00CF3495"/>
     <w:rPr>
       <w:b/>
       <w:bCs/>
@@ -1849,97 +1869,67 @@
       <w:spacing w:val="5"/>
     </w:rPr>
   </w:style>
-  <w:style w:type="paragraph" w:styleId="NoSpacing">
-    <w:name w:val="No Spacing"/>
-    <w:uiPriority w:val="1"/>
-    <w:qFormat/>
-    <w:rsid w:val="0073467C"/>
-    <w:pPr>
-      <w:spacing w:after="0" w:line="240" w:lineRule="auto"/>
-    </w:pPr>
-    <w:rPr>
-      <w:rFonts w:ascii="Arial" w:hAnsi="Arial"/>
-      <w:sz w:val="20"/>
-    </w:rPr>
-  </w:style>
-  <w:style w:type="character" w:styleId="SubtleEmphasis">
-    <w:name w:val="Subtle Emphasis"/>
-    <w:basedOn w:val="DefaultParagraphFont"/>
-    <w:uiPriority w:val="19"/>
-    <w:qFormat/>
-    <w:rsid w:val="0073467C"/>
-    <w:rPr>
-      <w:rFonts w:ascii="Arial" w:hAnsi="Arial"/>
-      <w:i/>
-      <w:iCs/>
-      <w:color w:val="404040" w:themeColor="text1" w:themeTint="BF"/>
-      <w:sz w:val="20"/>
-    </w:rPr>
-  </w:style>
-  <w:style w:type="character" w:styleId="Emphasis">
-    <w:name w:val="Emphasis"/>
-    <w:basedOn w:val="DefaultParagraphFont"/>
-    <w:uiPriority w:val="20"/>
-    <w:qFormat/>
-    <w:rsid w:val="0073467C"/>
-    <w:rPr>
-      <w:rFonts w:ascii="Arial" w:hAnsi="Arial"/>
-      <w:i/>
-      <w:iCs/>
-      <w:sz w:val="20"/>
-    </w:rPr>
-  </w:style>
-  <w:style w:type="character" w:styleId="Strong">
-    <w:name w:val="Strong"/>
-    <w:basedOn w:val="DefaultParagraphFont"/>
-    <w:uiPriority w:val="22"/>
-    <w:qFormat/>
-    <w:rsid w:val="0073467C"/>
-    <w:rPr>
-      <w:rFonts w:ascii="Arial" w:hAnsi="Arial"/>
-      <w:b/>
-      <w:bCs/>
-      <w:sz w:val="20"/>
-    </w:rPr>
-  </w:style>
   <w:style w:type="paragraph" w:customStyle="1" w:styleId="BWA-PART">
     <w:name w:val="BWA-PART"/>
     <w:basedOn w:val="Heading1"/>
     <w:qFormat/>
-    <w:rsid w:val="0064539C"/>
+    <w:rsid w:val="00CF3495"/>
     <w:pPr>
       <w:numPr>
-        <w:numId w:val="11"/>
+        <w:numId w:val="10"/>
       </w:numPr>
-    </w:pPr>
+      <w:tabs>
+        <w:tab w:val="num" w:pos="360"/>
+      </w:tabs>
+      <w:ind w:left="0" w:firstLine="0"/>
+    </w:pPr>
+    <w:rPr>
+      <w:rFonts w:ascii="Arial" w:hAnsi="Arial"/>
+      <w:color w:val="auto"/>
+      <w:sz w:val="20"/>
+    </w:rPr>
   </w:style>
   <w:style w:type="paragraph" w:customStyle="1" w:styleId="BWA-SUBSECTION">
     <w:name w:val="BWA-SUBSECTION"/>
     <w:basedOn w:val="Heading2"/>
     <w:qFormat/>
-    <w:rsid w:val="0064539C"/>
+    <w:rsid w:val="00CF3495"/>
     <w:pPr>
       <w:numPr>
         <w:ilvl w:val="1"/>
-        <w:numId w:val="11"/>
+        <w:numId w:val="10"/>
       </w:numPr>
-    </w:pPr>
+      <w:tabs>
+        <w:tab w:val="num" w:pos="360"/>
+      </w:tabs>
+      <w:ind w:left="0" w:firstLine="0"/>
+    </w:pPr>
+    <w:rPr>
+      <w:rFonts w:ascii="Arial" w:hAnsi="Arial"/>
+      <w:color w:val="auto"/>
+      <w:sz w:val="20"/>
+    </w:rPr>
   </w:style>
   <w:style w:type="paragraph" w:customStyle="1" w:styleId="BWA-Item">
     <w:name w:val="BWA-Item"/>
     <w:basedOn w:val="ListParagraph"/>
     <w:qFormat/>
-    <w:rsid w:val="006B44CA"/>
+    <w:rsid w:val="00CF3495"/>
     <w:pPr>
       <w:numPr>
         <w:ilvl w:val="2"/>
-        <w:numId w:val="11"/>
+        <w:numId w:val="10"/>
       </w:numPr>
+      <w:tabs>
+        <w:tab w:val="num" w:pos="360"/>
+      </w:tabs>
       <w:spacing w:after="240" w:line="240" w:lineRule="auto"/>
+      <w:ind w:left="720" w:firstLine="0"/>
       <w:contextualSpacing w:val="0"/>
     </w:pPr>
     <w:rPr>
-      <w:rFonts w:cs="Arial"/>
+      <w:rFonts w:ascii="Arial" w:hAnsi="Arial" w:cs="Arial"/>
+      <w:sz w:val="20"/>
       <w:szCs w:val="20"/>
     </w:rPr>
   </w:style>
@@ -1947,17 +1937,22 @@
     <w:name w:val="BWA-List"/>
     <w:basedOn w:val="ListParagraph"/>
     <w:qFormat/>
-    <w:rsid w:val="006B44CA"/>
+    <w:rsid w:val="00CF3495"/>
     <w:pPr>
       <w:numPr>
         <w:ilvl w:val="3"/>
-        <w:numId w:val="11"/>
+        <w:numId w:val="10"/>
       </w:numPr>
+      <w:tabs>
+        <w:tab w:val="num" w:pos="360"/>
+      </w:tabs>
       <w:spacing w:after="240" w:line="240" w:lineRule="auto"/>
+      <w:ind w:left="720" w:firstLine="0"/>
       <w:contextualSpacing w:val="0"/>
     </w:pPr>
     <w:rPr>
-      <w:rFonts w:cs="Arial"/>
+      <w:rFonts w:ascii="Arial" w:hAnsi="Arial" w:cs="Arial"/>
+      <w:sz w:val="20"/>
       <w:szCs w:val="20"/>
     </w:rPr>
   </w:style>
@@ -1965,17 +1960,22 @@
     <w:name w:val="BWA-SubItem"/>
     <w:basedOn w:val="ListParagraph"/>
     <w:qFormat/>
-    <w:rsid w:val="006B44CA"/>
+    <w:rsid w:val="00CF3495"/>
     <w:pPr>
       <w:numPr>
         <w:ilvl w:val="4"/>
-        <w:numId w:val="11"/>
+        <w:numId w:val="10"/>
       </w:numPr>
+      <w:tabs>
+        <w:tab w:val="num" w:pos="360"/>
+      </w:tabs>
       <w:spacing w:after="240" w:line="240" w:lineRule="auto"/>
+      <w:ind w:left="720" w:firstLine="0"/>
       <w:contextualSpacing w:val="0"/>
     </w:pPr>
     <w:rPr>
-      <w:rFonts w:cs="Arial"/>
+      <w:rFonts w:ascii="Arial" w:hAnsi="Arial" w:cs="Arial"/>
+      <w:sz w:val="20"/>
       <w:szCs w:val="20"/>
     </w:rPr>
   </w:style>
@@ -1983,17 +1983,22 @@
     <w:name w:val="BWA-SubList"/>
     <w:basedOn w:val="ListParagraph"/>
     <w:qFormat/>
-    <w:rsid w:val="006B44CA"/>
+    <w:rsid w:val="00CF3495"/>
     <w:pPr>
       <w:numPr>
         <w:ilvl w:val="5"/>
-        <w:numId w:val="11"/>
+        <w:numId w:val="10"/>
       </w:numPr>
+      <w:tabs>
+        <w:tab w:val="num" w:pos="360"/>
+      </w:tabs>
       <w:spacing w:after="240" w:line="240" w:lineRule="auto"/>
+      <w:ind w:left="720" w:firstLine="0"/>
       <w:contextualSpacing w:val="0"/>
     </w:pPr>
     <w:rPr>
-      <w:rFonts w:cs="Arial"/>
+      <w:rFonts w:ascii="Arial" w:hAnsi="Arial" w:cs="Arial"/>
+      <w:sz w:val="20"/>
       <w:szCs w:val="20"/>
     </w:rPr>
   </w:style>
@@ -2001,22 +2006,28 @@
     <w:name w:val="BWA-SubSubItem"/>
     <w:basedOn w:val="BWA-SubList"/>
     <w:qFormat/>
-    <w:rsid w:val="006B44CA"/>
+    <w:rsid w:val="00CF3495"/>
     <w:pPr>
       <w:numPr>
         <w:ilvl w:val="6"/>
       </w:numPr>
+      <w:tabs>
+        <w:tab w:val="num" w:pos="360"/>
+      </w:tabs>
     </w:pPr>
   </w:style>
   <w:style w:type="paragraph" w:customStyle="1" w:styleId="BWA-SubSubList">
     <w:name w:val="BWA-SubSubList"/>
     <w:basedOn w:val="BWA-SubList"/>
     <w:qFormat/>
-    <w:rsid w:val="006B44CA"/>
+    <w:rsid w:val="00CF3495"/>
     <w:pPr>
       <w:numPr>
         <w:ilvl w:val="7"/>
       </w:numPr>
+      <w:tabs>
+        <w:tab w:val="num" w:pos="360"/>
+      </w:tabs>
     </w:pPr>
   </w:style>
 </w:styles>
@@ -2315,207 +2326,4 @@
     </a:ext>
   </a:extLst>
 </a:theme>
-</file>
-
-<file path=customXml/item1.xml><?xml version="1.0" encoding="utf-8"?>
-<p:properties xmlns:p="http://schemas.microsoft.com/office/2006/metadata/properties" xmlns:xsi="http://www.w3.org/2001/XMLSchema-instance" xmlns:pc="http://schemas.microsoft.com/office/infopath/2007/PartnerControls">
-  <documentManagement>
-    <_activity xmlns="93c294f7-d7b1-4c5e-ac09-91b9a8ebfa6e" xsi:nil="true"/>
-  </documentManagement>
-</p:properties>
-</file>
-
-<file path=customXml/item2.xml><?xml version="1.0" encoding="utf-8"?>
-<?mso-contentType ?>
-<FormTemplates xmlns="http://schemas.microsoft.com/sharepoint/v3/contenttype/forms">
-  <Display>DocumentLibraryForm</Display>
-  <Edit>DocumentLibraryForm</Edit>
-  <New>DocumentLibraryForm</New>
-</FormTemplates>
-</file>
-
-<file path=customXml/item3.xml><?xml version="1.0" encoding="utf-8"?>
-<ct:contentTypeSchema xmlns:ct="http://schemas.microsoft.com/office/2006/metadata/contentType" xmlns:ma="http://schemas.microsoft.com/office/2006/metadata/properties/metaAttributes" ct:_="" ma:_="" ma:contentTypeName="Document" ma:contentTypeID="0x010100B02E81965FD51D44B74E9C332D35FB5E" ma:contentTypeVersion="5" ma:contentTypeDescription="Create a new document." ma:contentTypeScope="" ma:versionID="e791806797b228ed5014118b6e4ff8fc">
-  <xsd:schema xmlns:xsd="http://www.w3.org/2001/XMLSchema" xmlns:xs="http://www.w3.org/2001/XMLSchema" xmlns:p="http://schemas.microsoft.com/office/2006/metadata/properties" xmlns:ns3="93c294f7-d7b1-4c5e-ac09-91b9a8ebfa6e" targetNamespace="http://schemas.microsoft.com/office/2006/metadata/properties" ma:root="true" ma:fieldsID="cf92083430edb8241efb6469cd328cb1" ns3:_="">
-    <xsd:import namespace="93c294f7-d7b1-4c5e-ac09-91b9a8ebfa6e"/>
-    <xsd:element name="properties">
-      <xsd:complexType>
-        <xsd:sequence>
-          <xsd:element name="documentManagement">
-            <xsd:complexType>
-              <xsd:all>
-                <xsd:element ref="ns3:MediaServiceMetadata" minOccurs="0"/>
-                <xsd:element ref="ns3:MediaServiceFastMetadata" minOccurs="0"/>
-                <xsd:element ref="ns3:MediaServiceObjectDetectorVersions" minOccurs="0"/>
-                <xsd:element ref="ns3:MediaServiceSearchProperties" minOccurs="0"/>
-                <xsd:element ref="ns3:_activity" minOccurs="0"/>
-              </xsd:all>
-            </xsd:complexType>
-          </xsd:element>
-        </xsd:sequence>
-      </xsd:complexType>
-    </xsd:element>
-  </xsd:schema>
-  <xsd:schema xmlns:xsd="http://www.w3.org/2001/XMLSchema" xmlns:xs="http://www.w3.org/2001/XMLSchema" xmlns:dms="http://schemas.microsoft.com/office/2006/documentManagement/types" xmlns:pc="http://schemas.microsoft.com/office/infopath/2007/PartnerControls" targetNamespace="93c294f7-d7b1-4c5e-ac09-91b9a8ebfa6e" elementFormDefault="qualified">
-    <xsd:import namespace="http://schemas.microsoft.com/office/2006/documentManagement/types"/>
-    <xsd:import namespace="http://schemas.microsoft.com/office/infopath/2007/PartnerControls"/>
-    <xsd:element name="MediaServiceMetadata" ma:index="8" nillable="true" ma:displayName="MediaServiceMetadata" ma:hidden="true" ma:internalName="MediaServiceMetadata" ma:readOnly="true">
-      <xsd:simpleType>
-        <xsd:restriction base="dms:Note"/>
-      </xsd:simpleType>
-    </xsd:element>
-    <xsd:element name="MediaServiceFastMetadata" ma:index="9" nillable="true" ma:displayName="MediaServiceFastMetadata" ma:hidden="true" ma:internalName="MediaServiceFastMetadata" ma:readOnly="true">
-      <xsd:simpleType>
-        <xsd:restriction base="dms:Note"/>
-      </xsd:simpleType>
-    </xsd:element>
-    <xsd:element name="MediaServiceObjectDetectorVersions" ma:index="10" nillable="true" ma:displayName="MediaServiceObjectDetectorVersions" ma:hidden="true" ma:indexed="true" ma:internalName="MediaServiceObjectDetectorVersions" ma:readOnly="true">
-      <xsd:simpleType>
-        <xsd:restriction base="dms:Text"/>
-      </xsd:simpleType>
-    </xsd:element>
-    <xsd:element name="MediaServiceSearchProperties" ma:index="11" nillable="true" ma:displayName="MediaServiceSearchProperties" ma:hidden="true" ma:internalName="MediaServiceSearchProperties" ma:readOnly="true">
-      <xsd:simpleType>
-        <xsd:restriction base="dms:Note"/>
-      </xsd:simpleType>
-    </xsd:element>
-    <xsd:element name="_activity" ma:index="12" nillable="true" ma:displayName="_activity" ma:hidden="true" ma:internalName="_activity">
-      <xsd:simpleType>
-        <xsd:restriction base="dms:Note"/>
-      </xsd:simpleType>
-    </xsd:element>
-  </xsd:schema>
-  <xsd:schema xmlns="http://schemas.openxmlformats.org/package/2006/metadata/core-properties" xmlns:xsd="http://www.w3.org/2001/XMLSchema" xmlns:xsi="http://www.w3.org/2001/XMLSchema-instance" xmlns:dc="http://purl.org/dc/elements/1.1/" xmlns:dcterms="http://purl.org/dc/terms/" xmlns:odoc="http://schemas.microsoft.com/internal/obd" targetNamespace="http://schemas.openxmlformats.org/package/2006/metadata/core-properties" elementFormDefault="qualified" attributeFormDefault="unqualified" blockDefault="#all">
-    <xsd:import namespace="http://purl.org/dc/elements/1.1/" schemaLocation="http://dublincore.org/schemas/xmls/qdc/2003/04/02/dc.xsd"/>
-    <xsd:import namespace="http://purl.org/dc/terms/" schemaLocation="http://dublincore.org/schemas/xmls/qdc/2003/04/02/dcterms.xsd"/>
-    <xsd:element name="coreProperties" type="CT_coreProperties"/>
-    <xsd:complexType name="CT_coreProperties">
-      <xsd:all>
-        <xsd:element ref="dc:creator" minOccurs="0" maxOccurs="1"/>
-        <xsd:element ref="dcterms:created" minOccurs="0" maxOccurs="1"/>
-        <xsd:element ref="dc:identifier" minOccurs="0" maxOccurs="1"/>
-        <xsd:element name="contentType" minOccurs="0" maxOccurs="1" type="xsd:string" ma:index="0" ma:displayName="Content Type"/>
-        <xsd:element ref="dc:title" minOccurs="0" maxOccurs="1" ma:index="4" ma:displayName="Title"/>
-        <xsd:element ref="dc:subject" minOccurs="0" maxOccurs="1"/>
-        <xsd:element ref="dc:description" minOccurs="0" maxOccurs="1"/>
-        <xsd:element name="keywords" minOccurs="0" maxOccurs="1" type="xsd:string"/>
-        <xsd:element ref="dc:language" minOccurs="0" maxOccurs="1"/>
-        <xsd:element name="category" minOccurs="0" maxOccurs="1" type="xsd:string"/>
-        <xsd:element name="version" minOccurs="0" maxOccurs="1" type="xsd:string"/>
-        <xsd:element name="revision" minOccurs="0" maxOccurs="1" type="xsd:string">
-          <xsd:annotation>
-            <xsd:documentation>
-                        This value indicates the number of saves or revisions. The application is responsible for updating this value after each revision.
-                    </xsd:documentation>
-          </xsd:annotation>
-        </xsd:element>
-        <xsd:element name="lastModifiedBy" minOccurs="0" maxOccurs="1" type="xsd:string"/>
-        <xsd:element ref="dcterms:modified" minOccurs="0" maxOccurs="1"/>
-        <xsd:element name="contentStatus" minOccurs="0" maxOccurs="1" type="xsd:string"/>
-      </xsd:all>
-    </xsd:complexType>
-  </xsd:schema>
-  <xs:schema xmlns:pc="http://schemas.microsoft.com/office/infopath/2007/PartnerControls" xmlns:xs="http://www.w3.org/2001/XMLSchema" targetNamespace="http://schemas.microsoft.com/office/infopath/2007/PartnerControls" elementFormDefault="qualified" attributeFormDefault="unqualified">
-    <xs:element name="Person">
-      <xs:complexType>
-        <xs:sequence>
-          <xs:element ref="pc:DisplayName" minOccurs="0"/>
-          <xs:element ref="pc:AccountId" minOccurs="0"/>
-          <xs:element ref="pc:AccountType" minOccurs="0"/>
-        </xs:sequence>
-      </xs:complexType>
-    </xs:element>
-    <xs:element name="DisplayName" type="xs:string"/>
-    <xs:element name="AccountId" type="xs:string"/>
-    <xs:element name="AccountType" type="xs:string"/>
-    <xs:element name="BDCAssociatedEntity">
-      <xs:complexType>
-        <xs:sequence>
-          <xs:element ref="pc:BDCEntity" minOccurs="0" maxOccurs="unbounded"/>
-        </xs:sequence>
-        <xs:attribute ref="pc:EntityNamespace"/>
-        <xs:attribute ref="pc:EntityName"/>
-        <xs:attribute ref="pc:SystemInstanceName"/>
-        <xs:attribute ref="pc:AssociationName"/>
-      </xs:complexType>
-    </xs:element>
-    <xs:attribute name="EntityNamespace" type="xs:string"/>
-    <xs:attribute name="EntityName" type="xs:string"/>
-    <xs:attribute name="SystemInstanceName" type="xs:string"/>
-    <xs:attribute name="AssociationName" type="xs:string"/>
-    <xs:element name="BDCEntity">
-      <xs:complexType>
-        <xs:sequence>
-          <xs:element ref="pc:EntityDisplayName" minOccurs="0"/>
-          <xs:element ref="pc:EntityInstanceReference" minOccurs="0"/>
-          <xs:element ref="pc:EntityId1" minOccurs="0"/>
-          <xs:element ref="pc:EntityId2" minOccurs="0"/>
-          <xs:element ref="pc:EntityId3" minOccurs="0"/>
-          <xs:element ref="pc:EntityId4" minOccurs="0"/>
-          <xs:element ref="pc:EntityId5" minOccurs="0"/>
-        </xs:sequence>
-      </xs:complexType>
-    </xs:element>
-    <xs:element name="EntityDisplayName" type="xs:string"/>
-    <xs:element name="EntityInstanceReference" type="xs:string"/>
-    <xs:element name="EntityId1" type="xs:string"/>
-    <xs:element name="EntityId2" type="xs:string"/>
-    <xs:element name="EntityId3" type="xs:string"/>
-    <xs:element name="EntityId4" type="xs:string"/>
-    <xs:element name="EntityId5" type="xs:string"/>
-    <xs:element name="Terms">
-      <xs:complexType>
-        <xs:sequence>
-          <xs:element ref="pc:TermInfo" minOccurs="0" maxOccurs="unbounded"/>
-        </xs:sequence>
-      </xs:complexType>
-    </xs:element>
-    <xs:element name="TermInfo">
-      <xs:complexType>
-        <xs:sequence>
-          <xs:element ref="pc:TermName" minOccurs="0"/>
-          <xs:element ref="pc:TermId" minOccurs="0"/>
-        </xs:sequence>
-      </xs:complexType>
-    </xs:element>
-    <xs:element name="TermName" type="xs:string"/>
-    <xs:element name="TermId" type="xs:string"/>
-  </xs:schema>
-</ct:contentTypeSchema>
-</file>
-
-<file path=customXml/itemProps1.xml><?xml version="1.0" encoding="utf-8"?>
-<ds:datastoreItem xmlns:ds="http://schemas.openxmlformats.org/officeDocument/2006/customXml" ds:itemID="{8278F62D-5311-4327-AC81-CF09C250C781}">
-  <ds:schemaRefs>
-    <ds:schemaRef ds:uri="http://schemas.microsoft.com/office/2006/metadata/properties"/>
-    <ds:schemaRef ds:uri="http://schemas.microsoft.com/office/infopath/2007/PartnerControls"/>
-    <ds:schemaRef ds:uri="93c294f7-d7b1-4c5e-ac09-91b9a8ebfa6e"/>
-  </ds:schemaRefs>
-</ds:datastoreItem>
-</file>
-
-<file path=customXml/itemProps2.xml><?xml version="1.0" encoding="utf-8"?>
-<ds:datastoreItem xmlns:ds="http://schemas.openxmlformats.org/officeDocument/2006/customXml" ds:itemID="{A3037ADC-1280-4F30-9040-D476B2E761FB}">
-  <ds:schemaRefs>
-    <ds:schemaRef ds:uri="http://schemas.microsoft.com/sharepoint/v3/contenttype/forms"/>
-  </ds:schemaRefs>
-</ds:datastoreItem>
-</file>
-
-<file path=customXml/itemProps3.xml><?xml version="1.0" encoding="utf-8"?>
-<ds:datastoreItem xmlns:ds="http://schemas.openxmlformats.org/officeDocument/2006/customXml" ds:itemID="{96DABEF1-92BD-4B62-B894-45C1482B8FBF}">
-  <ds:schemaRefs>
-    <ds:schemaRef ds:uri="http://schemas.microsoft.com/office/2006/metadata/contentType"/>
-    <ds:schemaRef ds:uri="http://schemas.microsoft.com/office/2006/metadata/properties/metaAttributes"/>
-    <ds:schemaRef ds:uri="http://www.w3.org/2001/XMLSchema"/>
-    <ds:schemaRef ds:uri="http://schemas.microsoft.com/office/2006/metadata/properties"/>
-    <ds:schemaRef ds:uri="93c294f7-d7b1-4c5e-ac09-91b9a8ebfa6e"/>
-    <ds:schemaRef ds:uri="http://schemas.microsoft.com/office/2006/documentManagement/types"/>
-    <ds:schemaRef ds:uri="http://schemas.microsoft.com/office/infopath/2007/PartnerControls"/>
-    <ds:schemaRef ds:uri="http://schemas.openxmlformats.org/package/2006/metadata/core-properties"/>
-    <ds:schemaRef ds:uri="http://purl.org/dc/elements/1.1/"/>
-    <ds:schemaRef ds:uri="http://purl.org/dc/terms/"/>
-    <ds:schemaRef ds:uri="http://schemas.microsoft.com/internal/obd"/>
-  </ds:schemaRefs>
-</ds:datastoreItem>
 </file>
</xml_diff>

<commit_message>
styles debugging, prior to attempt to clone all styles from template
</commit_message>
<xml_diff>
--- a/SpecConverter_v0.4/templates/test_template_cleaned.docx
+++ b/SpecConverter_v0.4/templates/test_template_cleaned.docx
@@ -328,9 +328,76 @@
   <w:p>
     <w:pPr>
       <w:pStyle w:val="BWA-HeaderStyle"/>
+      <w:spacing w:after="0"/>
+      <w:rPr>
+        <w:sz w:val="20"/>
+        <w:szCs w:val="20"/>
+      </w:rPr>
     </w:pPr>
     <w:r>
-      <w:t>This is your header text</w:t>
+      <w:rPr>
+        <w:sz w:val="20"/>
+        <w:szCs w:val="20"/>
+      </w:rPr>
+      <w:t xml:space="preserve">BW&amp;A 26 05 </w:t>
+    </w:r>
+    <w:r>
+      <w:rPr>
+        <w:sz w:val="20"/>
+        <w:szCs w:val="20"/>
+      </w:rPr>
+      <w:tab/>
+      <w:t>26 05 00-</w:t>
+    </w:r>
+    <w:r>
+      <w:rPr>
+        <w:sz w:val="20"/>
+        <w:szCs w:val="20"/>
+      </w:rPr>
+      <w:fldChar w:fldCharType="begin"/>
+    </w:r>
+    <w:r>
+      <w:rPr>
+        <w:sz w:val="20"/>
+        <w:szCs w:val="20"/>
+      </w:rPr>
+      <w:instrText xml:space="preserve"> PAGE   \* MERGEFORMAT </w:instrText>
+    </w:r>
+    <w:r>
+      <w:rPr>
+        <w:sz w:val="20"/>
+        <w:szCs w:val="20"/>
+      </w:rPr>
+      <w:fldChar w:fldCharType="separate"/>
+    </w:r>
+    <w:r>
+      <w:rPr>
+        <w:sz w:val="20"/>
+        <w:szCs w:val="20"/>
+      </w:rPr>
+      <w:t>1</w:t>
+    </w:r>
+    <w:r>
+      <w:rPr>
+        <w:sz w:val="20"/>
+        <w:szCs w:val="20"/>
+      </w:rPr>
+      <w:fldChar w:fldCharType="end"/>
+    </w:r>
+  </w:p>
+  <w:p>
+    <w:pPr>
+      <w:pStyle w:val="BWA-HeaderSubStyle"/>
+    </w:pPr>
+    <w:r>
+      <w:t>RW 7-7-25</w:t>
+    </w:r>
+    <w:r>
+      <w:tab/>
+    </w:r>
+    <w:r>
+      <w:tab/>
+      <w:t>Common Work Results for Electrical</w:t>
     </w:r>
   </w:p>
 </w:hdr>
@@ -2206,11 +2273,22 @@
   </w:style>
   <w:style w:type="paragraph" w:customStyle="1" w:styleId="BWA-HeaderStyle">
     <w:name w:val="BWA-HeaderStyle"/>
-    <w:basedOn w:val="Header"/>
-    <w:qFormat/>
-    <w:rsid w:val="004A2142"/>
+    <w:basedOn w:val="Normal"/>
+    <w:qFormat/>
+    <w:rsid w:val="00841863"/>
+    <w:pPr>
+      <w:tabs>
+        <w:tab w:val="left" w:pos="0"/>
+        <w:tab w:val="right" w:pos="9360"/>
+      </w:tabs>
+      <w:suppressAutoHyphens/>
+      <w:jc w:val="both"/>
+    </w:pPr>
     <w:rPr>
       <w:rFonts w:cs="Arial"/>
+      <w:sz w:val="16"/>
+      <w:szCs w:val="16"/>
+      <w:u w:val="single"/>
     </w:rPr>
   </w:style>
   <w:style w:type="paragraph" w:customStyle="1" w:styleId="BWA-SectionNumber">
@@ -2257,6 +2335,17 @@
     <w:basedOn w:val="Footer"/>
     <w:qFormat/>
     <w:rsid w:val="004A2142"/>
+  </w:style>
+  <w:style w:type="paragraph" w:customStyle="1" w:styleId="BWA-HeaderSubStyle">
+    <w:name w:val="BWA-HeaderSubStyle"/>
+    <w:basedOn w:val="Header"/>
+    <w:qFormat/>
+    <w:rsid w:val="00841863"/>
+    <w:rPr>
+      <w:rFonts w:cs="Arial"/>
+      <w:sz w:val="16"/>
+      <w:szCs w:val="16"/>
+    </w:rPr>
   </w:style>
 </w:styles>
 </file>

</xml_diff>